<commit_message>
update application documents with new email
</commit_message>
<xml_diff>
--- a/application_2015.docx
+++ b/application_2015.docx
@@ -44,7 +44,10 @@
         <w:t xml:space="preserve"> to </w:t>
       </w:r>
       <w:r>
-        <w:t xml:space="preserve">Brady Salz </w:t>
+        <w:t>Anselmo Shim</w:t>
+      </w:r>
+      <w:r>
+        <w:t xml:space="preserve"> </w:t>
       </w:r>
       <w:r>
         <w:t>(</w:t>
@@ -54,7 +57,7 @@
           <w:rPr>
             <w:rStyle w:val="Hyperlink"/>
           </w:rPr>
-          <w:t>salz2@illinois.edu</w:t>
+          <w:t>amshim2@illinois.edu</w:t>
         </w:r>
       </w:hyperlink>
       <w:r>
@@ -128,49 +131,52 @@
         <w:t xml:space="preserve">Elections </w:t>
       </w:r>
       <w:r>
-        <w:t xml:space="preserve">will be held on </w:t>
-      </w:r>
-      <w:r>
-        <w:rPr>
-          <w:b/>
-        </w:rPr>
-        <w:t>Wednesday</w:t>
-      </w:r>
-      <w:r>
-        <w:rPr>
-          <w:b/>
-        </w:rPr>
-        <w:t xml:space="preserve">, </w:t>
-      </w:r>
-      <w:r>
-        <w:rPr>
-          <w:b/>
-        </w:rPr>
-        <w:t>4/8 at 5</w:t>
-      </w:r>
-      <w:r>
-        <w:rPr>
-          <w:b/>
-        </w:rPr>
-        <w:t xml:space="preserve">pm. </w:t>
-      </w:r>
-      <w:r>
-        <w:t xml:space="preserve">All applicants must attend the election and prepare a </w:t>
-      </w:r>
-      <w:r>
-        <w:rPr>
-          <w:b/>
-        </w:rPr>
-        <w:t>2</w:t>
-      </w:r>
-      <w:r>
-        <w:rPr>
-          <w:b/>
-        </w:rPr>
-        <w:t>-3</w:t>
+        <w:t xml:space="preserve">will be </w:t>
       </w:r>
       <w:bookmarkStart w:id="0" w:name="_GoBack"/>
       <w:bookmarkEnd w:id="0"/>
+      <w:r>
+        <w:t xml:space="preserve">held on </w:t>
+      </w:r>
+      <w:r>
+        <w:rPr>
+          <w:b/>
+        </w:rPr>
+        <w:t>Wednesday</w:t>
+      </w:r>
+      <w:r>
+        <w:rPr>
+          <w:b/>
+        </w:rPr>
+        <w:t xml:space="preserve">, </w:t>
+      </w:r>
+      <w:r>
+        <w:rPr>
+          <w:b/>
+        </w:rPr>
+        <w:t>4/8 at 5</w:t>
+      </w:r>
+      <w:r>
+        <w:rPr>
+          <w:b/>
+        </w:rPr>
+        <w:t xml:space="preserve">pm. </w:t>
+      </w:r>
+      <w:r>
+        <w:t xml:space="preserve">All applicants must attend the election and prepare a </w:t>
+      </w:r>
+      <w:r>
+        <w:rPr>
+          <w:b/>
+        </w:rPr>
+        <w:t>2</w:t>
+      </w:r>
+      <w:r>
+        <w:rPr>
+          <w:b/>
+        </w:rPr>
+        <w:t>-3</w:t>
+      </w:r>
       <w:r>
         <w:rPr>
           <w:b/>
@@ -2415,6 +2421,7 @@
   <w:style w:type="character" w:default="1" w:styleId="DefaultParagraphFont">
     <w:name w:val="Default Paragraph Font"/>
     <w:uiPriority w:val="1"/>
+    <w:semiHidden/>
     <w:unhideWhenUsed/>
   </w:style>
   <w:style w:type="table" w:default="1" w:styleId="TableNormal">
@@ -2422,7 +2429,6 @@
     <w:uiPriority w:val="99"/>
     <w:semiHidden/>
     <w:unhideWhenUsed/>
-    <w:qFormat/>
     <w:tblPr>
       <w:tblInd w:w="0" w:type="dxa"/>
       <w:tblCellMar>

</xml_diff>